<commit_message>
revivse the report of five portions of fresh produce
</commit_message>
<xml_diff>
--- a/IELTS Notes/Vocabulary of IELTS Test/Vocabulary of IELTS Liz.docx
+++ b/IELTS Notes/Vocabulary of IELTS Test/Vocabulary of IELTS Liz.docx
@@ -6,7 +6,7 @@
       <w:pPr>
         <w:outlineLvl w:val="0"/>
         <w:rPr>
-          <w:rFonts w:ascii="Times New Roman" w:hAnsi="Times New Roman" w:cs="Times New Roman" w:hint="eastAsia"/>
+          <w:rFonts w:ascii="Times New Roman" w:hAnsi="Times New Roman" w:cs="Times New Roman"/>
           <w:b/>
           <w:sz w:val="32"/>
         </w:rPr>
@@ -25,7 +25,7 @@
         <w:outlineLvl w:val="1"/>
         <w:rPr>
           <w:rStyle w:val="pron"/>
-          <w:rFonts w:ascii="Times New Roman" w:hAnsi="Times New Roman" w:cs="Times New Roman" w:hint="eastAsia"/>
+          <w:rFonts w:ascii="Times New Roman" w:hAnsi="Times New Roman" w:cs="Times New Roman"/>
           <w:b/>
           <w:sz w:val="24"/>
         </w:rPr>
@@ -376,7 +376,7 @@
       <w:pPr>
         <w:rPr>
           <w:rStyle w:val="pron"/>
-          <w:rFonts w:ascii="Arial" w:hAnsi="Arial" w:cs="Arial" w:hint="eastAsia"/>
+          <w:rFonts w:ascii="Arial" w:hAnsi="Arial" w:cs="Arial"/>
         </w:rPr>
       </w:pPr>
       <w:r>
@@ -420,7 +420,7 @@
       <w:pPr>
         <w:rPr>
           <w:rStyle w:val="pron"/>
-          <w:rFonts w:ascii="Arial" w:hAnsi="Arial" w:cs="Arial" w:hint="eastAsia"/>
+          <w:rFonts w:ascii="Arial" w:hAnsi="Arial" w:cs="Arial"/>
         </w:rPr>
       </w:pPr>
       <w:r>
@@ -560,7 +560,7 @@
       <w:pPr>
         <w:rPr>
           <w:rStyle w:val="pron"/>
-          <w:rFonts w:ascii="Arial" w:hAnsi="Arial" w:cs="Arial" w:hint="eastAsia"/>
+          <w:rFonts w:ascii="Arial" w:hAnsi="Arial" w:cs="Arial"/>
         </w:rPr>
       </w:pPr>
       <w:r>
@@ -698,7 +698,7 @@
       <w:pPr>
         <w:rPr>
           <w:rStyle w:val="pron"/>
-          <w:rFonts w:ascii="Arial" w:hAnsi="Arial" w:cs="Arial" w:hint="eastAsia"/>
+          <w:rFonts w:ascii="Arial" w:hAnsi="Arial" w:cs="Arial"/>
         </w:rPr>
       </w:pPr>
       <w:r>
@@ -729,7 +729,7 @@
       <w:pPr>
         <w:rPr>
           <w:rStyle w:val="pron"/>
-          <w:rFonts w:ascii="Arial" w:hAnsi="Arial" w:cs="Arial" w:hint="eastAsia"/>
+          <w:rFonts w:ascii="Arial" w:hAnsi="Arial" w:cs="Arial"/>
         </w:rPr>
       </w:pPr>
       <w:r>
@@ -808,7 +808,7 @@
       <w:pPr>
         <w:rPr>
           <w:rStyle w:val="pron"/>
-          <w:rFonts w:ascii="Times New Roman" w:hAnsi="Times New Roman" w:cs="Times New Roman" w:hint="eastAsia"/>
+          <w:rFonts w:ascii="Times New Roman" w:hAnsi="Times New Roman" w:cs="Times New Roman"/>
         </w:rPr>
       </w:pPr>
       <w:r>
@@ -1020,7 +1020,7 @@
       <w:pPr>
         <w:rPr>
           <w:rStyle w:val="pron"/>
-          <w:rFonts w:ascii="Times New Roman" w:hAnsi="Times New Roman" w:cs="Times New Roman" w:hint="eastAsia"/>
+          <w:rFonts w:ascii="Times New Roman" w:hAnsi="Times New Roman" w:cs="Times New Roman"/>
         </w:rPr>
       </w:pPr>
       <w:r>
@@ -1164,7 +1164,7 @@
         <w:outlineLvl w:val="2"/>
         <w:rPr>
           <w:rStyle w:val="pron"/>
-          <w:rFonts w:ascii="Times New Roman" w:hAnsi="Times New Roman" w:cs="Times New Roman" w:hint="eastAsia"/>
+          <w:rFonts w:ascii="Times New Roman" w:hAnsi="Times New Roman" w:cs="Times New Roman"/>
           <w:b/>
           <w:sz w:val="24"/>
         </w:rPr>
@@ -1183,7 +1183,7 @@
       <w:pPr>
         <w:rPr>
           <w:rStyle w:val="pron"/>
-          <w:rFonts w:ascii="Times New Roman" w:hAnsi="Times New Roman" w:cs="Times New Roman" w:hint="eastAsia"/>
+          <w:rFonts w:ascii="Times New Roman" w:hAnsi="Times New Roman" w:cs="Times New Roman"/>
         </w:rPr>
       </w:pPr>
       <w:r>
@@ -1213,7 +1213,7 @@
       <w:pPr>
         <w:rPr>
           <w:rStyle w:val="pron"/>
-          <w:rFonts w:ascii="Times New Roman" w:hAnsi="Times New Roman" w:cs="Times New Roman" w:hint="eastAsia"/>
+          <w:rFonts w:ascii="Times New Roman" w:hAnsi="Times New Roman" w:cs="Times New Roman"/>
         </w:rPr>
       </w:pPr>
       <w:r>
@@ -1279,7 +1279,7 @@
       <w:pPr>
         <w:rPr>
           <w:rStyle w:val="pron"/>
-          <w:rFonts w:ascii="Times New Roman" w:hAnsi="Times New Roman" w:cs="Times New Roman" w:hint="eastAsia"/>
+          <w:rFonts w:ascii="Times New Roman" w:hAnsi="Times New Roman" w:cs="Times New Roman"/>
         </w:rPr>
       </w:pPr>
       <w:r>
@@ -1363,7 +1363,7 @@
       <w:pPr>
         <w:rPr>
           <w:rStyle w:val="pron"/>
-          <w:rFonts w:ascii="Times New Roman" w:hAnsi="Times New Roman" w:cs="Times New Roman" w:hint="eastAsia"/>
+          <w:rFonts w:ascii="Times New Roman" w:hAnsi="Times New Roman" w:cs="Times New Roman"/>
         </w:rPr>
       </w:pPr>
       <w:r>
@@ -1456,7 +1456,7 @@
       <w:pPr>
         <w:rPr>
           <w:rStyle w:val="pron"/>
-          <w:rFonts w:ascii="Times New Roman" w:hAnsi="Times New Roman" w:cs="Times New Roman" w:hint="eastAsia"/>
+          <w:rFonts w:ascii="Times New Roman" w:hAnsi="Times New Roman" w:cs="Times New Roman"/>
         </w:rPr>
       </w:pPr>
       <w:r>
@@ -1528,7 +1528,7 @@
       <w:pPr>
         <w:rPr>
           <w:rStyle w:val="pron"/>
-          <w:rFonts w:ascii="Times New Roman" w:hAnsi="Times New Roman" w:cs="Times New Roman" w:hint="eastAsia"/>
+          <w:rFonts w:ascii="Times New Roman" w:hAnsi="Times New Roman" w:cs="Times New Roman"/>
         </w:rPr>
       </w:pPr>
       <w:r>
@@ -1558,7 +1558,7 @@
       <w:pPr>
         <w:rPr>
           <w:rStyle w:val="pron"/>
-          <w:rFonts w:ascii="Times New Roman" w:hAnsi="Times New Roman" w:cs="Times New Roman" w:hint="eastAsia"/>
+          <w:rFonts w:ascii="Times New Roman" w:hAnsi="Times New Roman" w:cs="Times New Roman"/>
         </w:rPr>
       </w:pPr>
       <w:r>
@@ -1602,7 +1602,7 @@
       <w:pPr>
         <w:rPr>
           <w:rStyle w:val="pron"/>
-          <w:rFonts w:ascii="Times New Roman" w:hAnsi="Times New Roman" w:cs="Times New Roman" w:hint="eastAsia"/>
+          <w:rFonts w:ascii="Times New Roman" w:hAnsi="Times New Roman" w:cs="Times New Roman"/>
         </w:rPr>
       </w:pPr>
       <w:r>
@@ -1646,7 +1646,7 @@
       <w:pPr>
         <w:rPr>
           <w:rStyle w:val="pron"/>
-          <w:rFonts w:ascii="Times New Roman" w:hAnsi="Times New Roman" w:cs="Times New Roman" w:hint="eastAsia"/>
+          <w:rFonts w:ascii="Times New Roman" w:hAnsi="Times New Roman" w:cs="Times New Roman"/>
         </w:rPr>
       </w:pPr>
       <w:r>
@@ -1684,67 +1684,251 @@
           <w:rFonts w:ascii="Times New Roman" w:hAnsi="Times New Roman" w:cs="Times New Roman" w:hint="eastAsia"/>
         </w:rPr>
         <w:t>loading chute</w:t>
+      </w:r>
+    </w:p>
+    <w:p>
+      <w:pPr>
+        <w:rPr>
+          <w:rStyle w:val="pron"/>
+          <w:rFonts w:ascii="Times New Roman" w:hAnsi="Times New Roman" w:cs="Times New Roman" w:hint="eastAsia"/>
+        </w:rPr>
+      </w:pPr>
+      <w:r>
+        <w:rPr>
+          <w:rStyle w:val="pron"/>
+          <w:rFonts w:ascii="Times New Roman" w:hAnsi="Times New Roman" w:cs="Times New Roman" w:hint="eastAsia"/>
+          <w:b/>
+        </w:rPr>
+        <w:t>deadstock</w:t>
+      </w:r>
+      <w:r>
+        <w:rPr>
+          <w:rStyle w:val="pron"/>
+          <w:rFonts w:ascii="Times New Roman" w:hAnsi="Times New Roman" w:cs="Times New Roman"/>
+        </w:rPr>
+        <w:br/>
+      </w:r>
+      <w:r>
+        <w:rPr>
+          <w:rStyle w:val="pron"/>
+          <w:rFonts w:ascii="Times New Roman" w:hAnsi="Times New Roman" w:cs="Times New Roman" w:hint="eastAsia"/>
+        </w:rPr>
+        <w:t>[n.] the machine us</w:t>
+      </w:r>
+      <w:r>
+        <w:rPr>
+          <w:rStyle w:val="pron"/>
+          <w:rFonts w:ascii="Times New Roman" w:hAnsi="Times New Roman" w:cs="Times New Roman" w:hint="eastAsia"/>
+        </w:rPr>
+        <w:t>ed on a farm as opposed to the live</w:t>
+      </w:r>
+      <w:r>
+        <w:rPr>
+          <w:rStyle w:val="pron"/>
+          <w:rFonts w:ascii="Times New Roman" w:hAnsi="Times New Roman" w:cs="Times New Roman" w:hint="eastAsia"/>
+        </w:rPr>
+        <w:t>stock</w:t>
+      </w:r>
+      <w:r>
+        <w:rPr>
+          <w:rStyle w:val="pron"/>
+          <w:rFonts w:ascii="Times New Roman" w:hAnsi="Times New Roman" w:cs="Times New Roman" w:hint="eastAsia"/>
+        </w:rPr>
+        <w:t>.</w:t>
+      </w:r>
+    </w:p>
+    <w:p>
+      <w:pPr>
+        <w:rPr>
+          <w:rStyle w:val="pron"/>
+          <w:rFonts w:ascii="Times New Roman" w:hAnsi="Times New Roman" w:cs="Times New Roman" w:hint="eastAsia"/>
+        </w:rPr>
+      </w:pPr>
+    </w:p>
+    <w:p>
+      <w:pPr>
+        <w:rPr>
+          <w:rStyle w:val="pron"/>
+          <w:rFonts w:ascii="Times New Roman" w:hAnsi="Times New Roman" w:cs="Times New Roman"/>
+        </w:rPr>
+      </w:pPr>
+    </w:p>
+    <w:p>
+      <w:pPr>
+        <w:rPr>
+          <w:rFonts w:ascii="Times New Roman" w:hAnsi="Times New Roman" w:cs="Times New Roman" w:hint="eastAsia"/>
+        </w:rPr>
+      </w:pPr>
+    </w:p>
+    <w:p>
+      <w:pPr>
+        <w:outlineLvl w:val="0"/>
+        <w:rPr>
+          <w:rFonts w:ascii="Times New Roman" w:hAnsi="Times New Roman" w:cs="Times New Roman"/>
+          <w:b/>
+          <w:sz w:val="32"/>
+        </w:rPr>
+      </w:pPr>
+      <w:r>
+        <w:rPr>
+          <w:rFonts w:ascii="Times New Roman" w:hAnsi="Times New Roman" w:cs="Times New Roman" w:hint="eastAsia"/>
+          <w:b/>
+          <w:sz w:val="32"/>
+        </w:rPr>
+        <w:lastRenderedPageBreak/>
+        <w:t>Writing</w:t>
+      </w:r>
+    </w:p>
+    <w:p>
+      <w:pPr>
+        <w:outlineLvl w:val="2"/>
+        <w:rPr>
+          <w:rStyle w:val="pron"/>
+          <w:rFonts w:ascii="Times New Roman" w:hAnsi="Times New Roman" w:cs="Times New Roman"/>
+          <w:b/>
+          <w:sz w:val="24"/>
+        </w:rPr>
+      </w:pPr>
+      <w:r>
+        <w:rPr>
+          <w:rStyle w:val="pron"/>
+          <w:rFonts w:ascii="Times New Roman" w:hAnsi="Times New Roman" w:cs="Times New Roman" w:hint="eastAsia"/>
+          <w:b/>
+          <w:sz w:val="24"/>
+        </w:rPr>
+        <w:t xml:space="preserve">1. </w:t>
+      </w:r>
+      <w:r>
+        <w:rPr>
+          <w:rStyle w:val="pron"/>
+          <w:rFonts w:ascii="Times New Roman" w:hAnsi="Times New Roman" w:cs="Times New Roman" w:hint="eastAsia"/>
+          <w:b/>
+          <w:sz w:val="24"/>
+        </w:rPr>
+        <w:t>Five portions of fruit and vegetables</w:t>
+      </w:r>
+    </w:p>
+    <w:p>
+      <w:pPr>
+        <w:rPr>
+          <w:rFonts w:ascii="Times New Roman" w:hAnsi="Times New Roman" w:cs="Times New Roman"/>
+        </w:rPr>
+      </w:pPr>
+      <w:r>
+        <w:rPr>
+          <w:rStyle w:val="pron"/>
+          <w:rFonts w:ascii="Arial" w:hAnsi="Arial" w:cs="Arial" w:hint="eastAsia"/>
+          <w:b/>
+        </w:rPr>
+        <w:t>mausoleum</w:t>
+      </w:r>
+      <w:r>
+        <w:rPr>
+          <w:rStyle w:val="pron"/>
+          <w:rFonts w:ascii="Arial" w:hAnsi="Arial" w:cs="Arial" w:hint="eastAsia"/>
+        </w:rPr>
+        <w:t xml:space="preserve"> /</w:t>
+      </w:r>
+      <w:r>
+        <w:rPr>
+          <w:rStyle w:val="pron"/>
+          <w:rFonts w:ascii="GWIPA" w:hAnsi="GWIPA" w:cs="Arial"/>
+        </w:rPr>
+        <w:t></w:t>
+      </w:r>
+      <w:r>
+        <w:rPr>
+          <w:rStyle w:val="pron"/>
+          <w:rFonts w:ascii="GWIPA" w:hAnsi="GWIPA" w:cs="Arial"/>
+        </w:rPr>
+        <w:t></w:t>
+      </w:r>
+      <w:r>
+        <w:rPr>
+          <w:rStyle w:val="pron"/>
+          <w:rFonts w:ascii="GWIPA" w:hAnsi="GWIPA" w:cs="Arial"/>
+        </w:rPr>
+        <w:t></w:t>
+      </w:r>
+      <w:r>
+        <w:rPr>
+          <w:rStyle w:val="pron"/>
+          <w:rFonts w:ascii="GWIPA" w:hAnsi="GWIPA" w:cs="Arial"/>
+        </w:rPr>
+        <w:t></w:t>
+      </w:r>
+      <w:r>
+        <w:rPr>
+          <w:rStyle w:val="pron"/>
+          <w:rFonts w:ascii="GWIPA" w:hAnsi="GWIPA" w:cs="Arial"/>
+        </w:rPr>
+        <w:t></w:t>
+      </w:r>
+      <w:r>
+        <w:rPr>
+          <w:rStyle w:val="pron"/>
+          <w:rFonts w:ascii="GWIPA" w:hAnsi="GWIPA" w:cs="Arial"/>
+        </w:rPr>
+        <w:t></w:t>
+      </w:r>
+      <w:r>
+        <w:rPr>
+          <w:rStyle w:val="pron"/>
+          <w:rFonts w:ascii="GWIPA" w:hAnsi="GWIPA" w:cs="Arial"/>
+        </w:rPr>
+        <w:t></w:t>
+      </w:r>
+      <w:r>
+        <w:rPr>
+          <w:rStyle w:val="pron"/>
+          <w:rFonts w:ascii="GWIPA" w:hAnsi="GWIPA" w:cs="Arial"/>
+        </w:rPr>
+        <w:t></w:t>
+      </w:r>
+      <w:r>
+        <w:rPr>
+          <w:rStyle w:val="pron"/>
+          <w:rFonts w:ascii="GWIPA" w:hAnsi="GWIPA" w:cs="Arial"/>
+        </w:rPr>
+        <w:t></w:t>
+      </w:r>
+      <w:r>
+        <w:rPr>
+          <w:rStyle w:val="pron"/>
+          <w:rFonts w:ascii="GWIPA" w:hAnsi="GWIPA" w:cs="Arial"/>
+        </w:rPr>
+        <w:t></w:t>
+      </w:r>
+      <w:r>
+        <w:rPr>
+          <w:rStyle w:val="pron"/>
+          <w:rFonts w:ascii="GWIPA" w:hAnsi="GWIPA" w:cs="Arial"/>
+        </w:rPr>
+        <w:t></w:t>
+      </w:r>
+      <w:r>
+        <w:rPr>
+          <w:rStyle w:val="pron"/>
+          <w:rFonts w:ascii="Arial" w:hAnsi="Arial" w:cs="Arial" w:hint="eastAsia"/>
+        </w:rPr>
+        <w:t>/</w:t>
       </w:r>
       <w:bookmarkStart w:id="0" w:name="_GoBack"/>
       <w:bookmarkEnd w:id="0"/>
-    </w:p>
-    <w:p>
-      <w:pPr>
-        <w:rPr>
-          <w:rStyle w:val="pron"/>
-          <w:rFonts w:ascii="Times New Roman" w:hAnsi="Times New Roman" w:cs="Times New Roman"/>
-        </w:rPr>
-      </w:pPr>
-      <w:r>
-        <w:rPr>
-          <w:rStyle w:val="pron"/>
-          <w:rFonts w:ascii="Times New Roman" w:hAnsi="Times New Roman" w:cs="Times New Roman" w:hint="eastAsia"/>
-          <w:b/>
-        </w:rPr>
-        <w:t>deadstock</w:t>
-      </w:r>
-      <w:r>
-        <w:rPr>
-          <w:rStyle w:val="pron"/>
-          <w:rFonts w:ascii="Times New Roman" w:hAnsi="Times New Roman" w:cs="Times New Roman"/>
-        </w:rPr>
-        <w:br/>
-      </w:r>
-      <w:r>
-        <w:rPr>
-          <w:rStyle w:val="pron"/>
-          <w:rFonts w:ascii="Times New Roman" w:hAnsi="Times New Roman" w:cs="Times New Roman" w:hint="eastAsia"/>
-        </w:rPr>
-        <w:t>[n.] the machine us</w:t>
-      </w:r>
-      <w:r>
-        <w:rPr>
-          <w:rStyle w:val="pron"/>
-          <w:rFonts w:ascii="Times New Roman" w:hAnsi="Times New Roman" w:cs="Times New Roman" w:hint="eastAsia"/>
-        </w:rPr>
-        <w:t>ed on a farm as opposed to the live</w:t>
-      </w:r>
-      <w:r>
-        <w:rPr>
-          <w:rStyle w:val="pron"/>
-          <w:rFonts w:ascii="Times New Roman" w:hAnsi="Times New Roman" w:cs="Times New Roman" w:hint="eastAsia"/>
-        </w:rPr>
-        <w:t>stock</w:t>
-      </w:r>
-      <w:r>
-        <w:rPr>
-          <w:rStyle w:val="pron"/>
-          <w:rFonts w:ascii="Times New Roman" w:hAnsi="Times New Roman" w:cs="Times New Roman" w:hint="eastAsia"/>
-        </w:rPr>
-        <w:t>.</w:t>
-      </w:r>
-    </w:p>
-    <w:p>
-      <w:pPr>
-        <w:rPr>
-          <w:rFonts w:ascii="Times New Roman" w:hAnsi="Times New Roman" w:cs="Times New Roman"/>
-        </w:rPr>
-      </w:pPr>
+      <w:r>
+        <w:rPr>
+          <w:rStyle w:val="pron"/>
+          <w:rFonts w:ascii="Arial" w:hAnsi="Arial" w:cs="Arial"/>
+        </w:rPr>
+        <w:br/>
+      </w:r>
+      <w:r>
+        <w:rPr>
+          <w:rStyle w:val="pron"/>
+          <w:rFonts w:ascii="Arial" w:hAnsi="Arial" w:cs="Arial" w:hint="eastAsia"/>
+        </w:rPr>
+        <w:t>[n.] a special building made to hold the dead body of an important person or the dead</w:t>
+      </w:r>
     </w:p>
     <w:sectPr>
       <w:pgSz w:w="12240" w:h="15840"/>

</xml_diff>

<commit_message>
sentence completion: Why Do We Have Festivals
</commit_message>
<xml_diff>
--- a/IELTS Notes/Vocabulary of IELTS Test/Vocabulary of IELTS Liz.docx
+++ b/IELTS Notes/Vocabulary of IELTS Test/Vocabulary of IELTS Liz.docx
@@ -5067,8 +5067,167 @@
         <w:rPr>
           <w:rStyle w:val="pron"/>
           <w:rFonts w:ascii="Times New Roman" w:hAnsi="Times New Roman" w:cs="Times New Roman"/>
-        </w:rPr>
-      </w:pPr>
+          <w:b/>
+          <w:i/>
+          <w:sz w:val="24"/>
+        </w:rPr>
+      </w:pPr>
+      <w:r>
+        <w:rPr>
+          <w:rStyle w:val="pron"/>
+          <w:rFonts w:ascii="Times New Roman" w:hAnsi="Times New Roman" w:cs="Times New Roman" w:hint="eastAsia"/>
+          <w:b/>
+          <w:i/>
+          <w:sz w:val="24"/>
+        </w:rPr>
+        <w:lastRenderedPageBreak/>
+        <w:t>Why  Do We Have Festivals?</w:t>
+      </w:r>
+    </w:p>
+    <w:p>
+      <w:pPr>
+        <w:rPr>
+          <w:rStyle w:val="pron"/>
+          <w:rFonts w:ascii="Times New Roman" w:hAnsi="Times New Roman" w:cs="Times New Roman"/>
+        </w:rPr>
+      </w:pPr>
+      <w:r>
+        <w:rPr>
+          <w:rStyle w:val="pron"/>
+          <w:rFonts w:ascii="Times New Roman" w:hAnsi="Times New Roman" w:cs="Times New Roman" w:hint="eastAsia"/>
+          <w:b/>
+        </w:rPr>
+        <w:t>propagate</w:t>
+      </w:r>
+      <w:r>
+        <w:rPr>
+          <w:rStyle w:val="pron"/>
+          <w:rFonts w:ascii="Times New Roman" w:hAnsi="Times New Roman" w:cs="Times New Roman" w:hint="eastAsia"/>
+        </w:rPr>
+        <w:t xml:space="preserve"> /</w:t>
+      </w:r>
+      <w:r>
+        <w:rPr>
+          <w:rStyle w:val="pron"/>
+          <w:rFonts w:ascii="GWIPA" w:hAnsi="GWIPA" w:cs="Times New Roman"/>
+        </w:rPr>
+        <w:t></w:t>
+      </w:r>
+      <w:r>
+        <w:rPr>
+          <w:rStyle w:val="pron"/>
+          <w:rFonts w:ascii="GWIPA" w:hAnsi="GWIPA" w:cs="Times New Roman"/>
+        </w:rPr>
+        <w:t></w:t>
+      </w:r>
+      <w:r>
+        <w:rPr>
+          <w:rStyle w:val="pron"/>
+          <w:rFonts w:ascii="GWIPA" w:hAnsi="GWIPA" w:cs="Times New Roman"/>
+        </w:rPr>
+        <w:t></w:t>
+      </w:r>
+      <w:r>
+        <w:rPr>
+          <w:rStyle w:val="pron"/>
+          <w:rFonts w:ascii="GWIPA" w:hAnsi="GWIPA" w:cs="Times New Roman"/>
+        </w:rPr>
+        <w:t></w:t>
+      </w:r>
+      <w:r>
+        <w:rPr>
+          <w:rStyle w:val="pron"/>
+          <w:rFonts w:ascii="GWIPA" w:hAnsi="GWIPA" w:cs="Times New Roman"/>
+        </w:rPr>
+        <w:t></w:t>
+      </w:r>
+      <w:r>
+        <w:rPr>
+          <w:rStyle w:val="pron"/>
+          <w:rFonts w:ascii="GWIPA" w:hAnsi="GWIPA" w:cs="Times New Roman"/>
+        </w:rPr>
+        <w:t></w:t>
+      </w:r>
+      <w:r>
+        <w:rPr>
+          <w:rStyle w:val="pron"/>
+          <w:rFonts w:ascii="GWIPA" w:hAnsi="GWIPA" w:cs="Times New Roman"/>
+        </w:rPr>
+        <w:t></w:t>
+      </w:r>
+      <w:r>
+        <w:rPr>
+          <w:rStyle w:val="pron"/>
+          <w:rFonts w:ascii="GWIPA" w:hAnsi="GWIPA" w:cs="Times New Roman"/>
+        </w:rPr>
+        <w:t></w:t>
+      </w:r>
+      <w:r>
+        <w:rPr>
+          <w:rStyle w:val="pron"/>
+          <w:rFonts w:ascii="GWIPA" w:hAnsi="GWIPA" w:cs="Times New Roman"/>
+        </w:rPr>
+        <w:t></w:t>
+      </w:r>
+      <w:r>
+        <w:rPr>
+          <w:rStyle w:val="pron"/>
+          <w:rFonts w:ascii="GWIPA" w:hAnsi="GWIPA" w:cs="Times New Roman"/>
+        </w:rPr>
+        <w:t></w:t>
+      </w:r>
+      <w:r>
+        <w:rPr>
+          <w:rStyle w:val="pron"/>
+          <w:rFonts w:ascii="Times New Roman" w:hAnsi="Times New Roman" w:cs="Times New Roman" w:hint="eastAsia"/>
+        </w:rPr>
+        <w:t>/</w:t>
+      </w:r>
+      <w:r>
+        <w:rPr>
+          <w:rStyle w:val="pron"/>
+          <w:rFonts w:ascii="Times New Roman" w:hAnsi="Times New Roman" w:cs="Times New Roman"/>
+        </w:rPr>
+        <w:br/>
+      </w:r>
+      <w:r>
+        <w:rPr>
+          <w:rStyle w:val="pron"/>
+          <w:rFonts w:ascii="Times New Roman" w:hAnsi="Times New Roman" w:cs="Times New Roman" w:hint="eastAsia"/>
+        </w:rPr>
+        <w:t>[vt.] (</w:t>
+      </w:r>
+      <w:r>
+        <w:rPr>
+          <w:rStyle w:val="pron"/>
+          <w:rFonts w:ascii="Times New Roman" w:hAnsi="Times New Roman" w:cs="Times New Roman" w:hint="eastAsia"/>
+          <w:i/>
+        </w:rPr>
+        <w:t>formal</w:t>
+      </w:r>
+      <w:r>
+        <w:rPr>
+          <w:rStyle w:val="pron"/>
+          <w:rFonts w:ascii="Times New Roman" w:hAnsi="Times New Roman" w:cs="Times New Roman" w:hint="eastAsia"/>
+        </w:rPr>
+        <w:t>) to spread an idea, a belife or a piece of information among many people.</w:t>
+      </w:r>
+      <w:r>
+        <w:rPr>
+          <w:rStyle w:val="pron"/>
+          <w:rFonts w:ascii="Times New Roman" w:hAnsi="Times New Roman" w:cs="Times New Roman"/>
+        </w:rPr>
+        <w:br/>
+      </w:r>
+      <w:r>
+        <w:rPr>
+          <w:rStyle w:val="pron"/>
+          <w:rFonts w:ascii="Times New Roman" w:hAnsi="Times New Roman" w:cs="Times New Roman" w:hint="eastAsia"/>
+        </w:rPr>
+        <w:t>propatage the cultural heritage of nations.</w:t>
+      </w:r>
+      <w:bookmarkStart w:id="0" w:name="_GoBack"/>
+      <w:bookmarkEnd w:id="0"/>
     </w:p>
     <w:p>
       <w:pPr>
@@ -5129,8 +5288,6 @@
           <w:sz w:val="24"/>
         </w:rPr>
       </w:pPr>
-      <w:bookmarkStart w:id="0" w:name="_GoBack"/>
-      <w:bookmarkEnd w:id="0"/>
     </w:p>
     <w:p>
       <w:pPr>

</xml_diff>

<commit_message>
update writing of IELTS
</commit_message>
<xml_diff>
--- a/IELTS Notes/Vocabulary of IELTS Test/Vocabulary of IELTS Liz.docx
+++ b/IELTS Notes/Vocabulary of IELTS Test/Vocabulary of IELTS Liz.docx
@@ -5977,7 +5977,7 @@
       <w:pPr>
         <w:rPr>
           <w:rStyle w:val="pron"/>
-          <w:rFonts w:ascii="Times New Roman" w:hAnsi="Times New Roman" w:cs="Times New Roman"/>
+          <w:rFonts w:ascii="Times New Roman" w:hAnsi="Times New Roman" w:cs="Times New Roman" w:hint="eastAsia"/>
         </w:rPr>
       </w:pPr>
       <w:r>
@@ -6030,6 +6030,574 @@
         </w:rPr>
         <w:br/>
       </w:r>
+    </w:p>
+    <w:p>
+      <w:pPr>
+        <w:rPr>
+          <w:rStyle w:val="pron"/>
+          <w:rFonts w:ascii="Times New Roman" w:hAnsi="Times New Roman" w:cs="Times New Roman" w:hint="eastAsia"/>
+        </w:rPr>
+      </w:pPr>
+      <w:hyperlink r:id="rId12" w:history="1">
+        <w:r>
+          <w:rPr>
+            <w:rStyle w:val="a5"/>
+            <w:rFonts w:ascii="Times New Roman" w:hAnsi="Times New Roman" w:cs="Times New Roman" w:hint="eastAsia"/>
+          </w:rPr>
+          <w:t>Plastic Straws</w:t>
+        </w:r>
+      </w:hyperlink>
+    </w:p>
+    <w:p>
+      <w:pPr>
+        <w:rPr>
+          <w:rStyle w:val="pron"/>
+          <w:rFonts w:ascii="Times New Roman" w:hAnsi="Times New Roman" w:cs="Times New Roman" w:hint="eastAsia"/>
+        </w:rPr>
+      </w:pPr>
+      <w:r>
+        <w:rPr>
+          <w:rStyle w:val="pron"/>
+          <w:rFonts w:ascii="Times New Roman" w:hAnsi="Times New Roman" w:cs="Times New Roman" w:hint="eastAsia"/>
+          <w:b/>
+        </w:rPr>
+        <w:t>lifespan</w:t>
+      </w:r>
+      <w:r>
+        <w:rPr>
+          <w:rStyle w:val="pron"/>
+          <w:rFonts w:ascii="Times New Roman" w:hAnsi="Times New Roman" w:cs="Times New Roman"/>
+        </w:rPr>
+        <w:br/>
+      </w:r>
+      <w:r>
+        <w:rPr>
+          <w:rStyle w:val="pron"/>
+          <w:rFonts w:ascii="Times New Roman" w:hAnsi="Times New Roman" w:cs="Times New Roman" w:hint="eastAsia"/>
+        </w:rPr>
+        <w:t>[n.] the length of time that something is likely to live, continue or function.</w:t>
+      </w:r>
+      <w:r>
+        <w:rPr>
+          <w:rStyle w:val="pron"/>
+          <w:rFonts w:ascii="Times New Roman" w:hAnsi="Times New Roman" w:cs="Times New Roman"/>
+        </w:rPr>
+        <w:br/>
+      </w:r>
+      <w:r>
+        <w:rPr>
+          <w:rStyle w:val="pron"/>
+          <w:rFonts w:ascii="Times New Roman" w:hAnsi="Times New Roman" w:cs="Times New Roman" w:hint="eastAsia"/>
+        </w:rPr>
+        <w:t xml:space="preserve">Plastic straws have a shockingly short lifespan. </w:t>
+      </w:r>
+    </w:p>
+    <w:p>
+      <w:pPr>
+        <w:rPr>
+          <w:rStyle w:val="pron"/>
+          <w:rFonts w:ascii="Times New Roman" w:hAnsi="Times New Roman" w:cs="Times New Roman" w:hint="eastAsia"/>
+        </w:rPr>
+      </w:pPr>
+    </w:p>
+    <w:p>
+      <w:pPr>
+        <w:rPr>
+          <w:rStyle w:val="pron"/>
+          <w:rFonts w:ascii="Times New Roman" w:hAnsi="Times New Roman" w:cs="Times New Roman" w:hint="eastAsia"/>
+        </w:rPr>
+      </w:pPr>
+      <w:r>
+        <w:rPr>
+          <w:rStyle w:val="pron"/>
+          <w:rFonts w:ascii="Times New Roman" w:hAnsi="Times New Roman" w:cs="Times New Roman" w:hint="eastAsia"/>
+          <w:b/>
+        </w:rPr>
+        <w:lastRenderedPageBreak/>
+        <w:t>landfill</w:t>
+      </w:r>
+      <w:r>
+        <w:rPr>
+          <w:rStyle w:val="pron"/>
+          <w:rFonts w:ascii="Times New Roman" w:hAnsi="Times New Roman" w:cs="Times New Roman"/>
+        </w:rPr>
+        <w:br/>
+      </w:r>
+      <w:r>
+        <w:rPr>
+          <w:rStyle w:val="pron"/>
+          <w:rFonts w:ascii="Times New Roman" w:hAnsi="Times New Roman" w:cs="Times New Roman" w:hint="eastAsia"/>
+        </w:rPr>
+        <w:t>[n.] an area of land where large amounts of waste are buried under the earth.</w:t>
+      </w:r>
+      <w:r>
+        <w:rPr>
+          <w:rStyle w:val="pron"/>
+          <w:rFonts w:ascii="Times New Roman" w:hAnsi="Times New Roman" w:cs="Times New Roman"/>
+        </w:rPr>
+        <w:br/>
+      </w:r>
+      <w:r>
+        <w:rPr>
+          <w:rStyle w:val="pron"/>
+          <w:rFonts w:ascii="Times New Roman" w:hAnsi="Times New Roman" w:cs="Times New Roman" w:hint="eastAsia"/>
+        </w:rPr>
+        <w:t>a landfill site.</w:t>
+      </w:r>
+    </w:p>
+    <w:p>
+      <w:pPr>
+        <w:rPr>
+          <w:rStyle w:val="pron"/>
+          <w:rFonts w:ascii="Times New Roman" w:hAnsi="Times New Roman" w:cs="Times New Roman" w:hint="eastAsia"/>
+        </w:rPr>
+      </w:pPr>
+      <w:r>
+        <w:rPr>
+          <w:rStyle w:val="pron"/>
+          <w:rFonts w:ascii="Times New Roman" w:hAnsi="Times New Roman" w:cs="Times New Roman" w:hint="eastAsia"/>
+        </w:rPr>
+        <w:t>biograde</w:t>
+      </w:r>
+      <w:r>
+        <w:rPr>
+          <w:rStyle w:val="pron"/>
+          <w:rFonts w:ascii="Times New Roman" w:hAnsi="Times New Roman" w:cs="Times New Roman"/>
+        </w:rPr>
+        <w:br/>
+      </w:r>
+      <w:r>
+        <w:rPr>
+          <w:rStyle w:val="pron"/>
+          <w:rFonts w:ascii="Times New Roman" w:hAnsi="Times New Roman" w:cs="Times New Roman" w:hint="eastAsia"/>
+        </w:rPr>
+        <w:t xml:space="preserve">[vi.] (of a substatnce or chemical) to change back to a harmless natural state by the action of bacteria. </w:t>
+      </w:r>
+      <w:r>
+        <w:rPr>
+          <w:rStyle w:val="pron"/>
+          <w:rFonts w:ascii="Times New Roman" w:hAnsi="Times New Roman" w:cs="Times New Roman"/>
+        </w:rPr>
+        <w:br/>
+      </w:r>
+      <w:r>
+        <w:rPr>
+          <w:rStyle w:val="pron"/>
+          <w:rFonts w:ascii="Times New Roman" w:hAnsi="Times New Roman" w:cs="Times New Roman" w:hint="eastAsia"/>
+        </w:rPr>
+        <w:t>Plastic straws never degrade and take hundreds of years to break down.</w:t>
+      </w:r>
+    </w:p>
+    <w:p>
+      <w:pPr>
+        <w:rPr>
+          <w:rStyle w:val="pron"/>
+          <w:rFonts w:ascii="Times New Roman" w:hAnsi="Times New Roman" w:cs="Times New Roman" w:hint="eastAsia"/>
+        </w:rPr>
+      </w:pPr>
+      <w:r>
+        <w:rPr>
+          <w:rStyle w:val="pron"/>
+          <w:rFonts w:ascii="Times New Roman" w:hAnsi="Times New Roman" w:cs="Times New Roman" w:hint="eastAsia"/>
+          <w:b/>
+        </w:rPr>
+        <w:t>avid</w:t>
+      </w:r>
+      <w:r>
+        <w:rPr>
+          <w:rStyle w:val="pron"/>
+          <w:rFonts w:ascii="Times New Roman" w:hAnsi="Times New Roman" w:cs="Times New Roman"/>
+        </w:rPr>
+        <w:br/>
+      </w:r>
+      <w:r>
+        <w:rPr>
+          <w:rStyle w:val="pron"/>
+          <w:rFonts w:ascii="Times New Roman" w:hAnsi="Times New Roman" w:cs="Times New Roman" w:hint="eastAsia"/>
+        </w:rPr>
+        <w:t>[adj.] very enthuastic about something (often a hobby)</w:t>
+      </w:r>
+      <w:r>
+        <w:rPr>
+          <w:rStyle w:val="pron"/>
+          <w:rFonts w:ascii="Times New Roman" w:hAnsi="Times New Roman" w:cs="Times New Roman"/>
+        </w:rPr>
+        <w:br/>
+      </w:r>
+      <w:r>
+        <w:rPr>
+          <w:rStyle w:val="pron"/>
+          <w:rFonts w:ascii="Times New Roman" w:hAnsi="Times New Roman" w:cs="Times New Roman" w:hint="eastAsia"/>
+        </w:rPr>
+        <w:t>an avid reader.</w:t>
+      </w:r>
+      <w:r>
+        <w:rPr>
+          <w:rStyle w:val="pron"/>
+          <w:rFonts w:ascii="Times New Roman" w:hAnsi="Times New Roman" w:cs="Times New Roman"/>
+        </w:rPr>
+        <w:br/>
+      </w:r>
+      <w:r>
+        <w:rPr>
+          <w:rStyle w:val="pron"/>
+          <w:rFonts w:ascii="Times New Roman" w:hAnsi="Times New Roman" w:cs="Times New Roman" w:hint="eastAsia"/>
+        </w:rPr>
+        <w:t xml:space="preserve">She has taken an avid interest in the project. </w:t>
+      </w:r>
+    </w:p>
+    <w:p>
+      <w:pPr>
+        <w:rPr>
+          <w:rStyle w:val="pron"/>
+          <w:rFonts w:ascii="Times New Roman" w:hAnsi="Times New Roman" w:cs="Times New Roman" w:hint="eastAsia"/>
+        </w:rPr>
+      </w:pPr>
+      <w:r>
+        <w:rPr>
+          <w:rStyle w:val="pron"/>
+          <w:rFonts w:ascii="Times New Roman" w:hAnsi="Times New Roman" w:cs="Times New Roman" w:hint="eastAsia"/>
+          <w:b/>
+        </w:rPr>
+        <w:t>scuba</w:t>
+      </w:r>
+      <w:r>
+        <w:rPr>
+          <w:rStyle w:val="pron"/>
+          <w:rFonts w:ascii="Times New Roman" w:hAnsi="Times New Roman" w:cs="Times New Roman" w:hint="eastAsia"/>
+        </w:rPr>
+        <w:t xml:space="preserve"> (</w:t>
+      </w:r>
+      <w:r>
+        <w:rPr>
+          <w:rStyle w:val="pron"/>
+          <w:rFonts w:ascii="Times New Roman" w:hAnsi="Times New Roman" w:cs="Times New Roman" w:hint="eastAsia"/>
+          <w:i/>
+        </w:rPr>
+        <w:t>also</w:t>
+      </w:r>
+      <w:r>
+        <w:rPr>
+          <w:rStyle w:val="pron"/>
+          <w:rFonts w:ascii="Times New Roman" w:hAnsi="Times New Roman" w:cs="Times New Roman" w:hint="eastAsia"/>
+        </w:rPr>
+        <w:t xml:space="preserve"> </w:t>
+      </w:r>
+      <w:r>
+        <w:rPr>
+          <w:rStyle w:val="pron"/>
+          <w:rFonts w:ascii="Times New Roman" w:hAnsi="Times New Roman" w:cs="Times New Roman" w:hint="eastAsia"/>
+          <w:b/>
+        </w:rPr>
+        <w:t>scuba-d</w:t>
+      </w:r>
+      <w:r>
+        <w:rPr>
+          <w:rStyle w:val="pron"/>
+          <w:rFonts w:ascii="Times New Roman" w:hAnsi="Times New Roman" w:cs="Times New Roman" w:hint="eastAsia"/>
+          <w:b/>
+        </w:rPr>
+        <w:t>iving</w:t>
+      </w:r>
+      <w:r>
+        <w:rPr>
+          <w:rStyle w:val="pron"/>
+          <w:rFonts w:ascii="Times New Roman" w:hAnsi="Times New Roman" w:cs="Times New Roman" w:hint="eastAsia"/>
+        </w:rPr>
+        <w:t>)</w:t>
+      </w:r>
+      <w:r>
+        <w:rPr>
+          <w:rStyle w:val="pron"/>
+          <w:rFonts w:ascii="Times New Roman" w:hAnsi="Times New Roman" w:cs="Times New Roman"/>
+        </w:rPr>
+        <w:br/>
+      </w:r>
+      <w:r>
+        <w:rPr>
+          <w:rStyle w:val="pron"/>
+          <w:rFonts w:ascii="Times New Roman" w:hAnsi="Times New Roman" w:cs="Times New Roman" w:hint="eastAsia"/>
+        </w:rPr>
+        <w:t xml:space="preserve">[n.] </w:t>
+      </w:r>
+      <w:r>
+        <w:rPr>
+          <w:rStyle w:val="pron"/>
+          <w:rFonts w:ascii="Times New Roman" w:hAnsi="Times New Roman" w:cs="Times New Roman" w:hint="eastAsia"/>
+        </w:rPr>
+        <w:t>to dive with a container of air.</w:t>
+      </w:r>
+      <w:r>
+        <w:rPr>
+          <w:rStyle w:val="pron"/>
+          <w:rFonts w:ascii="Times New Roman" w:hAnsi="Times New Roman" w:cs="Times New Roman"/>
+        </w:rPr>
+        <w:br/>
+      </w:r>
+      <w:r>
+        <w:rPr>
+          <w:rStyle w:val="pron"/>
+          <w:rFonts w:ascii="Times New Roman" w:hAnsi="Times New Roman" w:cs="Times New Roman" w:hint="eastAsia"/>
+        </w:rPr>
+        <w:t>to go scuba-diving.</w:t>
+      </w:r>
+    </w:p>
+    <w:p>
+      <w:pPr>
+        <w:rPr>
+          <w:rStyle w:val="pron"/>
+          <w:rFonts w:ascii="Times New Roman" w:hAnsi="Times New Roman" w:cs="Times New Roman" w:hint="eastAsia"/>
+        </w:rPr>
+      </w:pPr>
+      <w:r>
+        <w:rPr>
+          <w:rStyle w:val="pron"/>
+          <w:rFonts w:ascii="Times New Roman" w:hAnsi="Times New Roman" w:cs="Times New Roman" w:hint="eastAsia"/>
+          <w:b/>
+        </w:rPr>
+        <w:t>snorkel</w:t>
+      </w:r>
+      <w:r>
+        <w:rPr>
+          <w:rStyle w:val="pron"/>
+          <w:rFonts w:ascii="Times New Roman" w:hAnsi="Times New Roman" w:cs="Times New Roman"/>
+          <w:b/>
+        </w:rPr>
+        <w:br/>
+      </w:r>
+      <w:r>
+        <w:rPr>
+          <w:rStyle w:val="pron"/>
+          <w:rFonts w:ascii="Times New Roman" w:hAnsi="Times New Roman" w:cs="Times New Roman" w:hint="eastAsia"/>
+        </w:rPr>
+        <w:t>[n.] a tube that you can breathe air through when you are swimming under the surface of water.</w:t>
+      </w:r>
+      <w:r>
+        <w:rPr>
+          <w:rStyle w:val="pron"/>
+          <w:rFonts w:ascii="Times New Roman" w:hAnsi="Times New Roman" w:cs="Times New Roman"/>
+        </w:rPr>
+        <w:br/>
+      </w:r>
+      <w:r>
+        <w:rPr>
+          <w:rStyle w:val="pron"/>
+          <w:rFonts w:ascii="Times New Roman" w:hAnsi="Times New Roman" w:cs="Times New Roman" w:hint="eastAsia"/>
+        </w:rPr>
+        <w:t>[vi.] to swim under the surface of water with a snorkel.</w:t>
+      </w:r>
+    </w:p>
+    <w:p>
+      <w:pPr>
+        <w:rPr>
+          <w:rStyle w:val="pron"/>
+          <w:rFonts w:ascii="Times New Roman" w:hAnsi="Times New Roman" w:cs="Times New Roman" w:hint="eastAsia"/>
+        </w:rPr>
+      </w:pPr>
+      <w:r>
+        <w:rPr>
+          <w:rStyle w:val="pron"/>
+          <w:rFonts w:ascii="Times New Roman" w:hAnsi="Times New Roman" w:cs="Times New Roman" w:hint="eastAsia"/>
+          <w:b/>
+        </w:rPr>
+        <w:t>snorkelling</w:t>
+      </w:r>
+      <w:r>
+        <w:rPr>
+          <w:rStyle w:val="pron"/>
+          <w:rFonts w:ascii="Times New Roman" w:hAnsi="Times New Roman" w:cs="Times New Roman"/>
+        </w:rPr>
+        <w:br/>
+      </w:r>
+      <w:r>
+        <w:rPr>
+          <w:rStyle w:val="pron"/>
+          <w:rFonts w:ascii="Times New Roman" w:hAnsi="Times New Roman" w:cs="Times New Roman" w:hint="eastAsia"/>
+        </w:rPr>
+        <w:t>[n.] the sport or activity of swimming under the surface with a snorkel.</w:t>
+      </w:r>
+    </w:p>
+    <w:p>
+      <w:pPr>
+        <w:rPr>
+          <w:rStyle w:val="pron"/>
+          <w:rFonts w:ascii="Times New Roman" w:hAnsi="Times New Roman" w:cs="Times New Roman" w:hint="eastAsia"/>
+        </w:rPr>
+      </w:pPr>
+      <w:r>
+        <w:rPr>
+          <w:rStyle w:val="pron"/>
+          <w:rFonts w:ascii="Times New Roman" w:hAnsi="Times New Roman" w:cs="Times New Roman" w:hint="eastAsia"/>
+          <w:b/>
+        </w:rPr>
+        <w:t>measly</w:t>
+      </w:r>
+      <w:r>
+        <w:rPr>
+          <w:rStyle w:val="pron"/>
+          <w:rFonts w:ascii="Times New Roman" w:hAnsi="Times New Roman" w:cs="Times New Roman" w:hint="eastAsia"/>
+        </w:rPr>
+        <w:t xml:space="preserve"> /</w:t>
+      </w:r>
+      <w:r>
+        <w:rPr>
+          <w:rStyle w:val="pron"/>
+          <w:rFonts w:ascii="Times New Roman" w:hAnsi="Times New Roman" w:cs="Times New Roman" w:hint="eastAsia"/>
+        </w:rPr>
+        <w:t>mi</w:t>
+      </w:r>
+      <w:r>
+        <w:rPr>
+          <w:rStyle w:val="pron"/>
+          <w:rFonts w:ascii="Times New Roman" w:hAnsi="Times New Roman" w:cs="Times New Roman"/>
+        </w:rPr>
+        <w:t>ː</w:t>
+      </w:r>
+      <w:r>
+        <w:rPr>
+          <w:rStyle w:val="pron"/>
+          <w:rFonts w:ascii="Times New Roman" w:hAnsi="Times New Roman" w:cs="Times New Roman" w:hint="eastAsia"/>
+        </w:rPr>
+        <w:t xml:space="preserve">zl/ </w:t>
+      </w:r>
+      <w:r>
+        <w:rPr>
+          <w:rStyle w:val="pron"/>
+          <w:rFonts w:ascii="Times New Roman" w:hAnsi="Times New Roman" w:cs="Times New Roman"/>
+        </w:rPr>
+        <w:br/>
+      </w:r>
+      <w:r>
+        <w:rPr>
+          <w:rStyle w:val="pron"/>
+          <w:rFonts w:ascii="Times New Roman" w:hAnsi="Times New Roman" w:cs="Times New Roman" w:hint="eastAsia"/>
+        </w:rPr>
+        <w:t>[adj.] (</w:t>
+      </w:r>
+      <w:r>
+        <w:rPr>
+          <w:rStyle w:val="pron"/>
+          <w:rFonts w:ascii="Times New Roman" w:hAnsi="Times New Roman" w:cs="Times New Roman" w:hint="eastAsia"/>
+          <w:i/>
+        </w:rPr>
+        <w:t>informal, disapproving</w:t>
+      </w:r>
+      <w:r>
+        <w:rPr>
+          <w:rStyle w:val="pron"/>
+          <w:rFonts w:ascii="Times New Roman" w:hAnsi="Times New Roman" w:cs="Times New Roman" w:hint="eastAsia"/>
+        </w:rPr>
+        <w:t>)  very small in size or quantity; not enough.</w:t>
+      </w:r>
+      <w:r>
+        <w:rPr>
+          <w:rStyle w:val="pron"/>
+          <w:rFonts w:ascii="Times New Roman" w:hAnsi="Times New Roman" w:cs="Times New Roman"/>
+        </w:rPr>
+        <w:br/>
+      </w:r>
+      <w:r>
+        <w:rPr>
+          <w:rStyle w:val="pron"/>
+          <w:rFonts w:ascii="Times New Roman" w:hAnsi="Times New Roman" w:cs="Times New Roman" w:hint="eastAsia"/>
+        </w:rPr>
+        <w:t>I get measly 4 pounds an hour.</w:t>
+      </w:r>
+    </w:p>
+    <w:p>
+      <w:pPr>
+        <w:rPr>
+          <w:rStyle w:val="pron"/>
+          <w:rFonts w:ascii="Times New Roman" w:hAnsi="Times New Roman" w:cs="Times New Roman"/>
+        </w:rPr>
+      </w:pPr>
+      <w:r>
+        <w:rPr>
+          <w:rStyle w:val="pron"/>
+          <w:rFonts w:ascii="Times New Roman" w:hAnsi="Times New Roman" w:cs="Times New Roman" w:hint="eastAsia"/>
+          <w:b/>
+        </w:rPr>
+        <w:t>catalyst</w:t>
+      </w:r>
+      <w:r>
+        <w:rPr>
+          <w:rStyle w:val="pron"/>
+          <w:rFonts w:ascii="Times New Roman" w:hAnsi="Times New Roman" w:cs="Times New Roman" w:hint="eastAsia"/>
+        </w:rPr>
+        <w:t xml:space="preserve"> /</w:t>
+      </w:r>
+      <w:r>
+        <w:rPr>
+          <w:rStyle w:val="pron"/>
+          <w:rFonts w:ascii="Times New Roman" w:hAnsi="Times New Roman" w:cs="Times New Roman"/>
+        </w:rPr>
+        <w:t>ˈ</w:t>
+      </w:r>
+      <w:r>
+        <w:rPr>
+          <w:rStyle w:val="pron"/>
+          <w:rFonts w:ascii="Times New Roman" w:hAnsi="Times New Roman" w:cs="Times New Roman" w:hint="eastAsia"/>
+        </w:rPr>
+        <w:t>kæt</w:t>
+      </w:r>
+      <w:r>
+        <w:rPr>
+          <w:rStyle w:val="pron"/>
+          <w:rFonts w:ascii="Times New Roman" w:hAnsi="Times New Roman" w:cs="Times New Roman"/>
+        </w:rPr>
+        <w:t>ə</w:t>
+      </w:r>
+      <w:r>
+        <w:rPr>
+          <w:rStyle w:val="pron"/>
+          <w:rFonts w:ascii="Times New Roman" w:hAnsi="Times New Roman" w:cs="Times New Roman" w:hint="eastAsia"/>
+        </w:rPr>
+        <w:t>l</w:t>
+      </w:r>
+      <w:r>
+        <w:rPr>
+          <w:rStyle w:val="pron"/>
+          <w:rFonts w:ascii="Times New Roman" w:hAnsi="Times New Roman" w:cs="Times New Roman"/>
+        </w:rPr>
+        <w:t>ɪ</w:t>
+      </w:r>
+      <w:r>
+        <w:rPr>
+          <w:rStyle w:val="pron"/>
+          <w:rFonts w:ascii="Times New Roman" w:hAnsi="Times New Roman" w:cs="Times New Roman" w:hint="eastAsia"/>
+        </w:rPr>
+        <w:t xml:space="preserve">st/    </w:t>
+      </w:r>
+      <w:r>
+        <w:rPr>
+          <w:rStyle w:val="pron"/>
+          <w:rFonts w:ascii="Times New Roman" w:hAnsi="Times New Roman" w:cs="Times New Roman"/>
+        </w:rPr>
+        <w:br/>
+      </w:r>
+      <w:r>
+        <w:rPr>
+          <w:rStyle w:val="pron"/>
+          <w:rFonts w:ascii="Times New Roman" w:hAnsi="Times New Roman" w:cs="Times New Roman" w:hint="eastAsia"/>
+        </w:rPr>
+        <w:t xml:space="preserve">[n.] a substance that makes a chemical reaction happen faster without being changed itself. </w:t>
+      </w:r>
+      <w:r>
+        <w:rPr>
+          <w:rStyle w:val="pron"/>
+          <w:rFonts w:ascii="Times New Roman" w:hAnsi="Times New Roman" w:cs="Times New Roman"/>
+        </w:rPr>
+        <w:br/>
+      </w:r>
+      <w:r>
+        <w:rPr>
+          <w:rStyle w:val="pron"/>
+          <w:rFonts w:ascii="Times New Roman" w:hAnsi="Times New Roman" w:cs="Times New Roman" w:hint="eastAsia"/>
+        </w:rPr>
+        <w:t>Being aware of the devastating outcomes on the environment acts as a catalyst for change.</w:t>
+      </w:r>
+      <w:bookmarkStart w:id="0" w:name="_GoBack"/>
+      <w:bookmarkEnd w:id="0"/>
     </w:p>
     <w:p>
       <w:pPr>
@@ -6106,7 +6674,6 @@
           <w:b/>
           <w:sz w:val="32"/>
         </w:rPr>
-        <w:lastRenderedPageBreak/>
         <w:t xml:space="preserve">Reading </w:t>
       </w:r>
     </w:p>
@@ -6117,7 +6684,7 @@
           <w:sz w:val="24"/>
         </w:rPr>
       </w:pPr>
-      <w:hyperlink r:id="rId12" w:history="1">
+      <w:hyperlink r:id="rId13" w:history="1">
         <w:r>
           <w:rPr>
             <w:rStyle w:val="a5"/>
@@ -6127,13 +6694,11 @@
           <w:t>Pryamid Building</w:t>
         </w:r>
       </w:hyperlink>
-      <w:bookmarkStart w:id="0" w:name="_GoBack"/>
-      <w:bookmarkEnd w:id="0"/>
-    </w:p>
-    <w:p>
-      <w:pPr>
-        <w:rPr>
-          <w:rFonts w:ascii="Times New Roman" w:hAnsi="Times New Roman" w:cs="Times New Roman" w:hint="eastAsia"/>
+    </w:p>
+    <w:p>
+      <w:pPr>
+        <w:rPr>
+          <w:rFonts w:ascii="Times New Roman" w:hAnsi="Times New Roman" w:cs="Times New Roman"/>
         </w:rPr>
       </w:pPr>
       <w:r>
@@ -6154,7 +6719,14 @@
         <w:rPr>
           <w:rFonts w:ascii="Times New Roman" w:hAnsi="Times New Roman" w:cs="Times New Roman" w:hint="eastAsia"/>
         </w:rPr>
-        <w:t xml:space="preserve">[phrasal verb] to understatnd a story, situation, etc. by taking all the facts and details about it and putting them together. </w:t>
+        <w:t xml:space="preserve">[phrasal verb] to understatnd a story, situation, etc. by taking all the facts and details about it and </w:t>
+      </w:r>
+      <w:r>
+        <w:rPr>
+          <w:rFonts w:ascii="Times New Roman" w:hAnsi="Times New Roman" w:cs="Times New Roman" w:hint="eastAsia"/>
+        </w:rPr>
+        <w:lastRenderedPageBreak/>
+        <w:t xml:space="preserve">putting them together. </w:t>
       </w:r>
       <w:r>
         <w:rPr>
@@ -6172,10 +6744,10 @@
     <w:p>
       <w:pPr>
         <w:rPr>
-          <w:rFonts w:ascii="Times New Roman" w:hAnsi="Times New Roman" w:cs="Times New Roman" w:hint="eastAsia"/>
-        </w:rPr>
-      </w:pPr>
-      <w:hyperlink r:id="rId13" w:history="1">
+          <w:rFonts w:ascii="Times New Roman" w:hAnsi="Times New Roman" w:cs="Times New Roman"/>
+        </w:rPr>
+      </w:pPr>
+      <w:hyperlink r:id="rId14" w:history="1">
         <w:r>
           <w:rPr>
             <w:rStyle w:val="a5"/>

</xml_diff>

<commit_message>
add the journal of 5 August 2025
</commit_message>
<xml_diff>
--- a/IELTS Notes/Vocabulary of IELTS Test/Vocabulary of IELTS Liz.docx
+++ b/IELTS Notes/Vocabulary of IELTS Test/Vocabulary of IELTS Liz.docx
@@ -4894,6 +4894,7 @@
     </w:p>
     <w:p>
       <w:pPr>
+        <w:outlineLvl w:val="2"/>
         <w:rPr>
           <w:rStyle w:val="pron"/>
           <w:rFonts w:ascii="Times New Roman" w:hAnsi="Times New Roman" w:cs="Times New Roman"/>
@@ -5223,6 +5224,7 @@
     </w:p>
     <w:p>
       <w:pPr>
+        <w:outlineLvl w:val="2"/>
         <w:rPr>
           <w:rStyle w:val="pron"/>
           <w:rFonts w:ascii="Times New Roman" w:hAnsi="Times New Roman" w:cs="Times New Roman"/>
@@ -6033,6 +6035,7 @@
     </w:p>
     <w:p>
       <w:pPr>
+        <w:outlineLvl w:val="2"/>
         <w:rPr>
           <w:rStyle w:val="pron"/>
           <w:rFonts w:ascii="Times New Roman" w:hAnsi="Times New Roman" w:cs="Times New Roman"/>
@@ -6458,7 +6461,23 @@
           <w:rStyle w:val="pron"/>
           <w:rFonts w:ascii="Times New Roman" w:hAnsi="Times New Roman" w:cs="Times New Roman" w:hint="eastAsia"/>
         </w:rPr>
-        <w:t xml:space="preserve">zl/ </w:t>
+        <w:t>zl</w:t>
+      </w:r>
+      <w:r>
+        <w:rPr>
+          <w:rStyle w:val="pron"/>
+          <w:rFonts w:ascii="Times New Roman" w:hAnsi="Times New Roman" w:cs="Times New Roman" w:hint="eastAsia"/>
+        </w:rPr>
+        <w:t>i</w:t>
+      </w:r>
+      <w:bookmarkStart w:id="0" w:name="_GoBack"/>
+      <w:bookmarkEnd w:id="0"/>
+      <w:r>
+        <w:rPr>
+          <w:rStyle w:val="pron"/>
+          <w:rFonts w:ascii="Times New Roman" w:hAnsi="Times New Roman" w:cs="Times New Roman" w:hint="eastAsia"/>
+        </w:rPr>
+        <w:t xml:space="preserve">/ </w:t>
       </w:r>
       <w:r>
         <w:rPr>
@@ -6508,7 +6527,7 @@
       <w:pPr>
         <w:rPr>
           <w:rStyle w:val="pron"/>
-          <w:rFonts w:ascii="Times New Roman" w:hAnsi="Times New Roman" w:cs="Times New Roman" w:hint="eastAsia"/>
+          <w:rFonts w:ascii="Times New Roman" w:hAnsi="Times New Roman" w:cs="Times New Roman"/>
         </w:rPr>
       </w:pPr>
       <w:r>
@@ -6601,7 +6620,7 @@
       <w:pPr>
         <w:rPr>
           <w:rStyle w:val="pron"/>
-          <w:rFonts w:ascii="Times New Roman" w:hAnsi="Times New Roman" w:cs="Times New Roman" w:hint="eastAsia"/>
+          <w:rFonts w:ascii="Times New Roman" w:hAnsi="Times New Roman" w:cs="Times New Roman"/>
           <w:b/>
           <w:i/>
           <w:sz w:val="32"/>
@@ -6622,7 +6641,7 @@
       <w:pPr>
         <w:rPr>
           <w:rStyle w:val="pron"/>
-          <w:rFonts w:ascii="Times New Roman" w:hAnsi="Times New Roman" w:cs="Times New Roman" w:hint="eastAsia"/>
+          <w:rFonts w:ascii="Times New Roman" w:hAnsi="Times New Roman" w:cs="Times New Roman"/>
         </w:rPr>
       </w:pPr>
       <w:r>
@@ -6682,7 +6701,7 @@
       <w:pPr>
         <w:rPr>
           <w:rStyle w:val="pron"/>
-          <w:rFonts w:ascii="Times New Roman" w:hAnsi="Times New Roman" w:cs="Times New Roman" w:hint="eastAsia"/>
+          <w:rFonts w:ascii="Times New Roman" w:hAnsi="Times New Roman" w:cs="Times New Roman"/>
           <w:b/>
           <w:i/>
           <w:sz w:val="28"/>
@@ -6796,8 +6815,6 @@
         </w:rPr>
         <w:br/>
       </w:r>
-      <w:bookmarkStart w:id="0" w:name="_GoBack"/>
-      <w:bookmarkEnd w:id="0"/>
     </w:p>
     <w:p>
       <w:pPr>

</xml_diff>